<commit_message>
Mockup Anleitung Korrektur ini
Signed-off-by: Lucas Greuloch (greluc) <lucas.greuloch@pm.me>
</commit_message>
<xml_diff>
--- a/docs/dokumentation/export/dokumentation.docx
+++ b/docs/dokumentation/export/dokumentation.docx
@@ -65,50 +65,7 @@
         <w:pStyle w:val="Date"/>
       </w:pPr>
       <w:r>
-        <w:t xml:space="preserve">literal</w:t>
-      </w:r>
-    </w:p>
-    <w:p>
-      <w:pPr>
-        <w:pStyle w:val="Heading1"/>
-      </w:pPr>
-    </w:p>
-    <w:p>
-      <w:pPr>
-        <w:pStyle w:val="FirstParagraph"/>
-      </w:pPr>
-      <w:r>
-        <w:t xml:space="preserve">font_color: green</w:t>
-      </w:r>
-      <w:r>
-        <w:t xml:space="preserve"> </w:t>
-      </w:r>
-      <w:r>
-        <w:t xml:space="preserve">font_family: Literal</w:t>
-      </w:r>
-      <w:r>
-        <w:t xml:space="preserve"> </w:t>
-      </w:r>
-      <w:r>
-        <w:t xml:space="preserve">font_size: $base_font_size</w:t>
-      </w:r>
-      <w:r>
-        <w:t xml:space="preserve"> </w:t>
-      </w:r>
-      <w:r>
-        <w:t xml:space="preserve">border_radius: 1</w:t>
-      </w:r>
-      <w:r>
-        <w:t xml:space="preserve"> </w:t>
-      </w:r>
-      <w:r>
-        <w:t xml:space="preserve">border_width: 5</w:t>
-      </w:r>
-      <w:r>
-        <w:t xml:space="preserve"> </w:t>
-      </w:r>
-      <w:r>
-        <w:t xml:space="preserve">border_offset: 5</w:t>
+        <w:t xml:space="preserve">2023-11-13</w:t>
       </w:r>
     </w:p>
     <w:bookmarkStart w:id="31" w:name="X4e2048b5abe042dba2c2b4e9e09d7dc65e01c17"/>

</xml_diff>